<commit_message>
update DD and addedd the sequence diagram
</commit_message>
<xml_diff>
--- a/DD/DD-v0.3.docx
+++ b/DD/DD-v0.3.docx
@@ -442,7 +442,7 @@
     </w:p>
     <w:p>
       <w:pPr>
-        <w:pStyle w:val="Didascalia"/>
+        <w:pStyle w:val="Caption"/>
         <w:jc w:val="center"/>
         <w:rPr>
           <w:rFonts w:ascii="Garamond" w:eastAsiaTheme="minorEastAsia" w:hAnsi="Garamond"/>
@@ -565,7 +565,7 @@
     </w:p>
     <w:p>
       <w:pPr>
-        <w:pStyle w:val="Paragrafoelenco"/>
+        <w:pStyle w:val="ListParagraph"/>
         <w:numPr>
           <w:ilvl w:val="0"/>
           <w:numId w:val="1"/>
@@ -797,7 +797,7 @@
     </w:p>
     <w:p>
       <w:pPr>
-        <w:pStyle w:val="Paragrafoelenco"/>
+        <w:pStyle w:val="ListParagraph"/>
         <w:numPr>
           <w:ilvl w:val="0"/>
           <w:numId w:val="1"/>
@@ -847,7 +847,7 @@
     </w:p>
     <w:p>
       <w:pPr>
-        <w:pStyle w:val="Paragrafoelenco"/>
+        <w:pStyle w:val="ListParagraph"/>
         <w:numPr>
           <w:ilvl w:val="0"/>
           <w:numId w:val="1"/>
@@ -927,7 +927,7 @@
     </w:p>
     <w:p>
       <w:pPr>
-        <w:pStyle w:val="Paragrafoelenco"/>
+        <w:pStyle w:val="ListParagraph"/>
         <w:numPr>
           <w:ilvl w:val="0"/>
           <w:numId w:val="1"/>
@@ -968,7 +968,7 @@
     </w:p>
     <w:p>
       <w:pPr>
-        <w:pStyle w:val="Paragrafoelenco"/>
+        <w:pStyle w:val="ListParagraph"/>
         <w:rPr>
           <w:rFonts w:ascii="Garamond" w:eastAsiaTheme="minorEastAsia" w:hAnsi="Garamond"/>
           <w:sz w:val="24"/>
@@ -1495,7 +1495,7 @@
     </w:p>
     <w:p>
       <w:pPr>
-        <w:pStyle w:val="Didascalia"/>
+        <w:pStyle w:val="Caption"/>
         <w:jc w:val="center"/>
         <w:rPr>
           <w:rFonts w:ascii="Garamond" w:eastAsiaTheme="minorEastAsia" w:hAnsi="Garamond"/>
@@ -1503,8 +1503,8 @@
           <w:lang w:val="en-US"/>
         </w:rPr>
       </w:pPr>
-      <w:bookmarkStart w:id="1" w:name="_Ref25761939"/>
-      <w:bookmarkStart w:id="2" w:name="_Ref25761910"/>
+      <w:bookmarkStart w:id="1" w:name="_Ref25761910"/>
+      <w:bookmarkStart w:id="2" w:name="_Ref25761939"/>
       <w:r>
         <w:rPr>
           <w:lang w:val="en-US"/>
@@ -1533,38 +1533,38 @@
       <w:r>
         <w:fldChar w:fldCharType="end"/>
       </w:r>
+      <w:bookmarkEnd w:id="2"/>
+      <w:r>
+        <w:rPr>
+          <w:lang w:val="en-US"/>
+        </w:rPr>
+        <w:t xml:space="preserve"> – Component View of t</w:t>
+      </w:r>
+      <w:r>
+        <w:rPr>
+          <w:lang w:val="en-US"/>
+        </w:rPr>
+        <w:t xml:space="preserve">he </w:t>
+      </w:r>
+      <w:proofErr w:type="spellStart"/>
+      <w:r>
+        <w:rPr>
+          <w:lang w:val="en-US"/>
+        </w:rPr>
+        <w:t>SafetStreets</w:t>
+      </w:r>
+      <w:proofErr w:type="spellEnd"/>
+      <w:r>
+        <w:rPr>
+          <w:lang w:val="en-US"/>
+        </w:rPr>
+        <w:t>’ System</w:t>
+      </w:r>
       <w:bookmarkEnd w:id="1"/>
-      <w:r>
-        <w:rPr>
-          <w:lang w:val="en-US"/>
-        </w:rPr>
-        <w:t xml:space="preserve"> – Component View of t</w:t>
-      </w:r>
-      <w:r>
-        <w:rPr>
-          <w:lang w:val="en-US"/>
-        </w:rPr>
-        <w:t xml:space="preserve">he </w:t>
-      </w:r>
-      <w:proofErr w:type="spellStart"/>
-      <w:r>
-        <w:rPr>
-          <w:lang w:val="en-US"/>
-        </w:rPr>
-        <w:t>SafetStreets</w:t>
-      </w:r>
-      <w:proofErr w:type="spellEnd"/>
-      <w:r>
-        <w:rPr>
-          <w:lang w:val="en-US"/>
-        </w:rPr>
-        <w:t>’ System</w:t>
-      </w:r>
-      <w:bookmarkEnd w:id="2"/>
     </w:p>
     <w:p>
       <w:pPr>
-        <w:pStyle w:val="Nessunaspaziatura"/>
+        <w:pStyle w:val="NoSpacing"/>
         <w:jc w:val="center"/>
         <w:rPr>
           <w:lang w:val="en-GB"/>
@@ -1771,7 +1771,7 @@
     </w:p>
     <w:p>
       <w:pPr>
-        <w:pStyle w:val="Paragrafoelenco"/>
+        <w:pStyle w:val="ListParagraph"/>
         <w:numPr>
           <w:ilvl w:val="0"/>
           <w:numId w:val="2"/>
@@ -2115,7 +2115,7 @@
     </w:p>
     <w:p>
       <w:pPr>
-        <w:pStyle w:val="Paragrafoelenco"/>
+        <w:pStyle w:val="ListParagraph"/>
         <w:numPr>
           <w:ilvl w:val="0"/>
           <w:numId w:val="2"/>
@@ -2297,7 +2297,7 @@
     </w:p>
     <w:p>
       <w:pPr>
-        <w:pStyle w:val="Paragrafoelenco"/>
+        <w:pStyle w:val="ListParagraph"/>
         <w:numPr>
           <w:ilvl w:val="0"/>
           <w:numId w:val="2"/>
@@ -2433,7 +2433,7 @@
     </w:p>
     <w:p>
       <w:pPr>
-        <w:pStyle w:val="Paragrafoelenco"/>
+        <w:pStyle w:val="ListParagraph"/>
         <w:numPr>
           <w:ilvl w:val="0"/>
           <w:numId w:val="2"/>
@@ -2511,7 +2511,7 @@
     </w:p>
     <w:p>
       <w:pPr>
-        <w:pStyle w:val="Paragrafoelenco"/>
+        <w:pStyle w:val="ListParagraph"/>
         <w:numPr>
           <w:ilvl w:val="0"/>
           <w:numId w:val="2"/>
@@ -2743,7 +2743,7 @@
     </w:p>
     <w:p>
       <w:pPr>
-        <w:pStyle w:val="Paragrafoelenco"/>
+        <w:pStyle w:val="ListParagraph"/>
         <w:numPr>
           <w:ilvl w:val="0"/>
           <w:numId w:val="2"/>
@@ -2897,7 +2897,7 @@
     </w:p>
     <w:p>
       <w:pPr>
-        <w:pStyle w:val="Paragrafoelenco"/>
+        <w:pStyle w:val="ListParagraph"/>
         <w:numPr>
           <w:ilvl w:val="0"/>
           <w:numId w:val="2"/>
@@ -2992,7 +2992,7 @@
     </w:p>
     <w:p>
       <w:pPr>
-        <w:pStyle w:val="Paragrafoelenco"/>
+        <w:pStyle w:val="ListParagraph"/>
         <w:numPr>
           <w:ilvl w:val="0"/>
           <w:numId w:val="2"/>
@@ -3114,7 +3114,7 @@
     </w:p>
     <w:p>
       <w:pPr>
-        <w:pStyle w:val="Paragrafoelenco"/>
+        <w:pStyle w:val="ListParagraph"/>
         <w:keepNext/>
         <w:numPr>
           <w:ilvl w:val="0"/>
@@ -3338,7 +3338,7 @@
     </w:p>
     <w:p>
       <w:pPr>
-        <w:pStyle w:val="Didascalia"/>
+        <w:pStyle w:val="Caption"/>
         <w:jc w:val="center"/>
         <w:rPr>
           <w:lang w:val="en-US"/>
@@ -3389,7 +3389,7 @@
     </w:p>
     <w:p>
       <w:pPr>
-        <w:pStyle w:val="Paragrafoelenco"/>
+        <w:pStyle w:val="ListParagraph"/>
         <w:keepNext/>
         <w:rPr>
           <w:rFonts w:ascii="Garamond" w:eastAsiaTheme="minorEastAsia" w:hAnsi="Garamond"/>
@@ -3552,7 +3552,7 @@
     </w:p>
     <w:p>
       <w:pPr>
-        <w:pStyle w:val="Paragrafoelenco"/>
+        <w:pStyle w:val="ListParagraph"/>
         <w:keepNext/>
         <w:numPr>
           <w:ilvl w:val="0"/>
@@ -3730,7 +3730,7 @@
     </w:p>
     <w:p>
       <w:pPr>
-        <w:pStyle w:val="Paragrafoelenco"/>
+        <w:pStyle w:val="ListParagraph"/>
         <w:keepNext/>
         <w:numPr>
           <w:ilvl w:val="0"/>
@@ -3877,7 +3877,7 @@
     </w:p>
     <w:p>
       <w:pPr>
-        <w:pStyle w:val="Paragrafoelenco"/>
+        <w:pStyle w:val="ListParagraph"/>
         <w:keepNext/>
         <w:numPr>
           <w:ilvl w:val="0"/>
@@ -3980,7 +3980,7 @@
     </w:p>
     <w:p>
       <w:pPr>
-        <w:pStyle w:val="Paragrafoelenco"/>
+        <w:pStyle w:val="ListParagraph"/>
         <w:keepNext/>
         <w:numPr>
           <w:ilvl w:val="0"/>
@@ -4073,7 +4073,7 @@
     </w:p>
     <w:p>
       <w:pPr>
-        <w:pStyle w:val="Paragrafoelenco"/>
+        <w:pStyle w:val="ListParagraph"/>
         <w:keepNext/>
         <w:numPr>
           <w:ilvl w:val="0"/>
@@ -4184,7 +4184,7 @@
     </w:p>
     <w:p>
       <w:pPr>
-        <w:pStyle w:val="Paragrafoelenco"/>
+        <w:pStyle w:val="ListParagraph"/>
         <w:keepNext/>
         <w:numPr>
           <w:ilvl w:val="0"/>
@@ -4322,7 +4322,43 @@
           <w:sz w:val="24"/>
           <w:lang w:val="en-GB"/>
         </w:rPr>
-        <w:t>Municipality Data Interface;</w:t>
+        <w:t>Municipality Data Interface</w:t>
+      </w:r>
+      <w:r>
+        <w:rPr>
+          <w:rFonts w:ascii="Garamond" w:eastAsiaTheme="minorEastAsia" w:hAnsi="Garamond"/>
+          <w:sz w:val="24"/>
+          <w:lang w:val="en-GB"/>
+        </w:rPr>
+        <w:t xml:space="preserve">, this component will be used by the </w:t>
+      </w:r>
+      <w:r>
+        <w:rPr>
+          <w:rFonts w:ascii="Garamond" w:eastAsiaTheme="minorEastAsia" w:hAnsi="Garamond"/>
+          <w:i/>
+          <w:iCs/>
+          <w:sz w:val="24"/>
+          <w:lang w:val="en-GB"/>
+        </w:rPr>
+        <w:t>Dispatcher</w:t>
+      </w:r>
+      <w:r>
+        <w:rPr>
+          <w:rFonts w:ascii="Garamond" w:eastAsiaTheme="minorEastAsia" w:hAnsi="Garamond"/>
+          <w:sz w:val="24"/>
+          <w:lang w:val="en-GB"/>
+        </w:rPr>
+        <w:t xml:space="preserve"> every time when a request arrives in order to verify which action the requester can perform</w:t>
+      </w:r>
+      <w:r>
+        <w:rPr>
+          <w:rFonts w:ascii="Garamond" w:eastAsiaTheme="minorEastAsia" w:hAnsi="Garamond"/>
+          <w:i/>
+          <w:iCs/>
+          <w:sz w:val="24"/>
+          <w:lang w:val="en-GB"/>
+        </w:rPr>
+        <w:t>;</w:t>
       </w:r>
       <w:r>
         <w:rPr>
@@ -4335,6 +4371,12 @@
     </w:p>
     <w:p>
       <w:pPr>
+        <w:pStyle w:val="ListParagraph"/>
+        <w:keepNext/>
+        <w:numPr>
+          <w:ilvl w:val="0"/>
+          <w:numId w:val="2"/>
+        </w:numPr>
         <w:rPr>
           <w:rFonts w:ascii="Garamond" w:eastAsiaTheme="minorEastAsia" w:hAnsi="Garamond"/>
           <w:b/>
@@ -4355,23 +4397,873 @@
           <w:sz w:val="24"/>
           <w:lang w:val="en-GB"/>
         </w:rPr>
-        <w:br w:type="page"/>
+        <w:t xml:space="preserve">Data Analysis Manager </w:t>
+      </w:r>
+      <w:r>
+        <w:rPr>
+          <w:rFonts w:ascii="Garamond" w:eastAsiaTheme="minorEastAsia" w:hAnsi="Garamond"/>
+          <w:sz w:val="24"/>
+          <w:lang w:val="en-GB"/>
+        </w:rPr>
+        <w:t xml:space="preserve">has the task to carry out the data analysis requested by the user or by the municipality, when the request comes from the </w:t>
+      </w:r>
+      <w:r>
+        <w:rPr>
+          <w:rFonts w:ascii="Garamond" w:eastAsiaTheme="minorEastAsia" w:hAnsi="Garamond"/>
+          <w:i/>
+          <w:iCs/>
+          <w:sz w:val="24"/>
+          <w:lang w:val="en-GB"/>
+        </w:rPr>
+        <w:t>Dispatcher</w:t>
+      </w:r>
+      <w:r>
+        <w:rPr>
+          <w:rFonts w:ascii="Garamond" w:eastAsiaTheme="minorEastAsia" w:hAnsi="Garamond"/>
+          <w:sz w:val="24"/>
+          <w:lang w:val="en-GB"/>
+        </w:rPr>
+        <w:t xml:space="preserve">, then the component starts to aggregate the data that he can get through the </w:t>
+      </w:r>
+      <w:r>
+        <w:rPr>
+          <w:rFonts w:ascii="Garamond" w:eastAsiaTheme="minorEastAsia" w:hAnsi="Garamond"/>
+          <w:i/>
+          <w:iCs/>
+          <w:sz w:val="24"/>
+          <w:lang w:val="en-GB"/>
+        </w:rPr>
+        <w:t xml:space="preserve">Report Data Interface </w:t>
+      </w:r>
+      <w:r>
+        <w:rPr>
+          <w:rFonts w:ascii="Garamond" w:eastAsiaTheme="minorEastAsia" w:hAnsi="Garamond"/>
+          <w:sz w:val="24"/>
+          <w:lang w:val="en-GB"/>
+        </w:rPr>
+        <w:t xml:space="preserve">exposed by the </w:t>
+      </w:r>
+      <w:r>
+        <w:rPr>
+          <w:rFonts w:ascii="Garamond" w:eastAsiaTheme="minorEastAsia" w:hAnsi="Garamond"/>
+          <w:i/>
+          <w:iCs/>
+          <w:sz w:val="24"/>
+          <w:lang w:val="en-GB"/>
+        </w:rPr>
+        <w:t xml:space="preserve">Data Manager Adapter, </w:t>
+      </w:r>
+      <w:r>
+        <w:rPr>
+          <w:rFonts w:ascii="Garamond" w:eastAsiaTheme="minorEastAsia" w:hAnsi="Garamond"/>
+          <w:sz w:val="24"/>
+          <w:lang w:val="en-GB"/>
+        </w:rPr>
+        <w:t>when the result is available it is sent back to the user or the municipality</w:t>
+      </w:r>
+      <w:r>
+        <w:rPr>
+          <w:rFonts w:ascii="Garamond" w:eastAsiaTheme="minorEastAsia" w:hAnsi="Garamond"/>
+          <w:sz w:val="24"/>
+          <w:lang w:val="en-GB"/>
+        </w:rPr>
+        <w:t>, if the area of the analysis include a municipality that gives us the possibility to access to their data, then the component verifies that the system have received also the last update from the municipality, in order to produce results updated as possible;</w:t>
       </w:r>
     </w:p>
     <w:p>
-      <w:r>
+      <w:pPr>
+        <w:pStyle w:val="ListParagraph"/>
+        <w:keepNext/>
+        <w:numPr>
+          <w:ilvl w:val="0"/>
+          <w:numId w:val="2"/>
+        </w:numPr>
+        <w:rPr>
+          <w:rFonts w:ascii="Garamond" w:eastAsiaTheme="minorEastAsia" w:hAnsi="Garamond"/>
+          <w:b/>
+          <w:bCs/>
+          <w:i/>
+          <w:iCs/>
+          <w:sz w:val="24"/>
+          <w:lang w:val="en-GB"/>
+        </w:rPr>
+      </w:pPr>
+      <w:r>
+        <w:rPr>
+          <w:rFonts w:ascii="Garamond" w:eastAsiaTheme="minorEastAsia" w:hAnsi="Garamond"/>
+          <w:b/>
+          <w:bCs/>
+          <w:i/>
+          <w:iCs/>
+          <w:sz w:val="24"/>
+          <w:lang w:val="en-GB"/>
+        </w:rPr>
+        <w:t xml:space="preserve">Suggestion Engine Manager </w:t>
+      </w:r>
+      <w:r>
+        <w:rPr>
+          <w:rFonts w:ascii="Garamond" w:eastAsiaTheme="minorEastAsia" w:hAnsi="Garamond"/>
+          <w:sz w:val="24"/>
+          <w:lang w:val="en-GB"/>
+        </w:rPr>
+        <w:t xml:space="preserve">this component identifies the possible intervention that a municipality can carry out in order to reduce the number of report, so when a municipality asks for some suggestions, the request is sent from the </w:t>
+      </w:r>
+      <w:r>
+        <w:rPr>
+          <w:rFonts w:ascii="Garamond" w:eastAsiaTheme="minorEastAsia" w:hAnsi="Garamond"/>
+          <w:i/>
+          <w:iCs/>
+          <w:sz w:val="24"/>
+          <w:lang w:val="en-GB"/>
+        </w:rPr>
+        <w:t>Dispatcher</w:t>
+      </w:r>
+      <w:r>
+        <w:rPr>
+          <w:rFonts w:ascii="Garamond" w:eastAsiaTheme="minorEastAsia" w:hAnsi="Garamond"/>
+          <w:sz w:val="24"/>
+          <w:lang w:val="en-GB"/>
+        </w:rPr>
+        <w:t xml:space="preserve"> to this </w:t>
+      </w:r>
+      <w:r>
+        <w:rPr>
+          <w:rFonts w:ascii="Garamond" w:eastAsiaTheme="minorEastAsia" w:hAnsi="Garamond"/>
+          <w:sz w:val="24"/>
+          <w:lang w:val="en-GB"/>
+        </w:rPr>
         <w:lastRenderedPageBreak/>
+        <w:t>component, and then based on the data memorized by the system, it finds out some pattern that can be improved, the suggestions found are sent back to the municipality;</w:t>
+      </w:r>
+    </w:p>
+    <w:p>
+      <w:pPr>
+        <w:pStyle w:val="ListParagraph"/>
+        <w:keepNext/>
+        <w:numPr>
+          <w:ilvl w:val="0"/>
+          <w:numId w:val="2"/>
+        </w:numPr>
+        <w:rPr>
+          <w:rFonts w:ascii="Garamond" w:eastAsiaTheme="minorEastAsia" w:hAnsi="Garamond"/>
+          <w:b/>
+          <w:bCs/>
+          <w:i/>
+          <w:iCs/>
+          <w:sz w:val="24"/>
+          <w:lang w:val="en-GB"/>
+        </w:rPr>
+      </w:pPr>
+      <w:r>
+        <w:rPr>
+          <w:rFonts w:ascii="Garamond" w:eastAsiaTheme="minorEastAsia" w:hAnsi="Garamond"/>
+          <w:b/>
+          <w:bCs/>
+          <w:i/>
+          <w:iCs/>
+          <w:sz w:val="24"/>
+          <w:lang w:val="en-GB"/>
+        </w:rPr>
+        <w:t xml:space="preserve">Access Report Manager </w:t>
+      </w:r>
+      <w:r>
+        <w:rPr>
+          <w:rFonts w:ascii="Garamond" w:eastAsiaTheme="minorEastAsia" w:hAnsi="Garamond"/>
+          <w:sz w:val="24"/>
+          <w:lang w:val="en-GB"/>
+        </w:rPr>
+        <w:t xml:space="preserve">it’s the component that expose the method used by the municipality to access the violations reported to the </w:t>
+      </w:r>
+      <w:proofErr w:type="spellStart"/>
+      <w:r>
+        <w:rPr>
+          <w:rFonts w:ascii="Garamond" w:eastAsiaTheme="minorEastAsia" w:hAnsi="Garamond"/>
+          <w:sz w:val="24"/>
+          <w:lang w:val="en-GB"/>
+        </w:rPr>
+        <w:t>Safestreets</w:t>
+      </w:r>
+      <w:proofErr w:type="spellEnd"/>
+      <w:r>
+        <w:rPr>
+          <w:rFonts w:ascii="Garamond" w:eastAsiaTheme="minorEastAsia" w:hAnsi="Garamond"/>
+          <w:sz w:val="24"/>
+          <w:lang w:val="en-GB"/>
+        </w:rPr>
+        <w:t xml:space="preserve">’ system by the user, </w:t>
+      </w:r>
+      <w:r>
+        <w:rPr>
+          <w:rFonts w:ascii="Garamond" w:eastAsiaTheme="minorEastAsia" w:hAnsi="Garamond"/>
+          <w:sz w:val="24"/>
+          <w:lang w:val="en-GB"/>
+        </w:rPr>
+        <w:t xml:space="preserve">so the component expose the </w:t>
+      </w:r>
+      <w:r>
+        <w:rPr>
+          <w:rFonts w:ascii="Garamond" w:eastAsiaTheme="minorEastAsia" w:hAnsi="Garamond"/>
+          <w:i/>
+          <w:iCs/>
+          <w:sz w:val="24"/>
+          <w:lang w:val="en-GB"/>
+        </w:rPr>
+        <w:t>Access Report Interface</w:t>
+      </w:r>
+      <w:r>
+        <w:rPr>
+          <w:rFonts w:ascii="Garamond" w:eastAsiaTheme="minorEastAsia" w:hAnsi="Garamond"/>
+          <w:sz w:val="24"/>
+          <w:lang w:val="en-GB"/>
+        </w:rPr>
+        <w:t xml:space="preserve"> used by the </w:t>
+      </w:r>
+      <w:r>
+        <w:rPr>
+          <w:rFonts w:ascii="Garamond" w:eastAsiaTheme="minorEastAsia" w:hAnsi="Garamond"/>
+          <w:i/>
+          <w:iCs/>
+          <w:sz w:val="24"/>
+          <w:lang w:val="en-GB"/>
+        </w:rPr>
+        <w:t>Municipality;</w:t>
+      </w:r>
+    </w:p>
+    <w:p>
+      <w:pPr>
+        <w:pStyle w:val="ListParagraph"/>
+        <w:keepNext/>
+        <w:numPr>
+          <w:ilvl w:val="0"/>
+          <w:numId w:val="2"/>
+        </w:numPr>
+        <w:rPr>
+          <w:rFonts w:ascii="Garamond" w:eastAsiaTheme="minorEastAsia" w:hAnsi="Garamond"/>
+          <w:b/>
+          <w:bCs/>
+          <w:i/>
+          <w:iCs/>
+          <w:sz w:val="24"/>
+          <w:lang w:val="en-GB"/>
+        </w:rPr>
+      </w:pPr>
+      <w:r>
+        <w:rPr>
+          <w:rFonts w:ascii="Garamond" w:eastAsiaTheme="minorEastAsia" w:hAnsi="Garamond"/>
+          <w:b/>
+          <w:bCs/>
+          <w:i/>
+          <w:iCs/>
+          <w:sz w:val="24"/>
+          <w:lang w:val="en-GB"/>
+        </w:rPr>
+        <w:t xml:space="preserve">Data Integration Manager </w:t>
+      </w:r>
+      <w:r>
+        <w:rPr>
+          <w:rFonts w:ascii="Garamond" w:eastAsiaTheme="minorEastAsia" w:hAnsi="Garamond"/>
+          <w:sz w:val="24"/>
+          <w:lang w:val="en-GB"/>
+        </w:rPr>
+        <w:t xml:space="preserve">is the component responsible to maintain the data memorize by the system up to date, it uses the method expose by the </w:t>
+      </w:r>
+      <w:r>
+        <w:rPr>
+          <w:rFonts w:ascii="Garamond" w:eastAsiaTheme="minorEastAsia" w:hAnsi="Garamond"/>
+          <w:i/>
+          <w:iCs/>
+          <w:sz w:val="24"/>
+          <w:lang w:val="en-GB"/>
+        </w:rPr>
+        <w:t xml:space="preserve">Data Integration Interface </w:t>
+      </w:r>
+      <w:r>
+        <w:rPr>
+          <w:rFonts w:ascii="Garamond" w:eastAsiaTheme="minorEastAsia" w:hAnsi="Garamond"/>
+          <w:sz w:val="24"/>
+          <w:lang w:val="en-GB"/>
+        </w:rPr>
+        <w:t xml:space="preserve">exposed by the municipality that allows the </w:t>
+      </w:r>
+      <w:proofErr w:type="spellStart"/>
+      <w:r>
+        <w:rPr>
+          <w:rFonts w:ascii="Garamond" w:eastAsiaTheme="minorEastAsia" w:hAnsi="Garamond"/>
+          <w:sz w:val="24"/>
+          <w:lang w:val="en-GB"/>
+        </w:rPr>
+        <w:t>Safestretts</w:t>
+      </w:r>
+      <w:proofErr w:type="spellEnd"/>
+      <w:r>
+        <w:rPr>
+          <w:rFonts w:ascii="Garamond" w:eastAsiaTheme="minorEastAsia" w:hAnsi="Garamond"/>
+          <w:sz w:val="24"/>
+          <w:lang w:val="en-GB"/>
+        </w:rPr>
+        <w:t>’ system to get the data from their repositories, so the component periodically or on request asks for the latest violations;</w:t>
+      </w:r>
+    </w:p>
+    <w:p>
+      <w:pPr>
+        <w:pStyle w:val="ListParagraph"/>
+        <w:keepNext/>
+        <w:numPr>
+          <w:ilvl w:val="0"/>
+          <w:numId w:val="2"/>
+        </w:numPr>
+        <w:rPr>
+          <w:rFonts w:ascii="Garamond" w:eastAsiaTheme="minorEastAsia" w:hAnsi="Garamond"/>
+          <w:b/>
+          <w:bCs/>
+          <w:i/>
+          <w:iCs/>
+          <w:sz w:val="24"/>
+          <w:lang w:val="en-GB"/>
+        </w:rPr>
+      </w:pPr>
+      <w:r>
+        <w:rPr>
+          <w:noProof/>
+        </w:rPr>
+        <mc:AlternateContent>
+          <mc:Choice Requires="wps">
+            <w:drawing>
+              <wp:anchor distT="0" distB="0" distL="114300" distR="114300" simplePos="0" relativeHeight="251660288" behindDoc="0" locked="0" layoutInCell="1" allowOverlap="1" wp14:anchorId="5CF836C0" wp14:editId="70144E6C">
+                <wp:simplePos x="0" y="0"/>
+                <wp:positionH relativeFrom="column">
+                  <wp:posOffset>457200</wp:posOffset>
+                </wp:positionH>
+                <wp:positionV relativeFrom="paragraph">
+                  <wp:posOffset>2763520</wp:posOffset>
+                </wp:positionV>
+                <wp:extent cx="1466850" cy="635"/>
+                <wp:effectExtent l="0" t="0" r="0" b="0"/>
+                <wp:wrapSquare wrapText="bothSides"/>
+                <wp:docPr id="7" name="Text Box 7"/>
+                <wp:cNvGraphicFramePr/>
+                <a:graphic xmlns:a="http://schemas.openxmlformats.org/drawingml/2006/main">
+                  <a:graphicData uri="http://schemas.microsoft.com/office/word/2010/wordprocessingShape">
+                    <wps:wsp>
+                      <wps:cNvSpPr txBox="1"/>
+                      <wps:spPr>
+                        <a:xfrm>
+                          <a:off x="0" y="0"/>
+                          <a:ext cx="1466850" cy="635"/>
+                        </a:xfrm>
+                        <a:prstGeom prst="rect">
+                          <a:avLst/>
+                        </a:prstGeom>
+                        <a:solidFill>
+                          <a:prstClr val="white"/>
+                        </a:solidFill>
+                        <a:ln>
+                          <a:noFill/>
+                        </a:ln>
+                      </wps:spPr>
+                      <wps:txbx>
+                        <w:txbxContent>
+                          <w:p>
+                            <w:pPr>
+                              <w:pStyle w:val="Caption"/>
+                              <w:rPr>
+                                <w:rFonts w:ascii="Garamond" w:hAnsi="Garamond"/>
+                                <w:noProof/>
+                                <w:sz w:val="24"/>
+                                <w:lang w:val="en-US"/>
+                              </w:rPr>
+                            </w:pPr>
+                            <w:bookmarkStart w:id="4" w:name="_Ref25859537"/>
+                            <w:r>
+                              <w:rPr>
+                                <w:lang w:val="en-US"/>
+                              </w:rPr>
+                              <w:t xml:space="preserve">Figure </w:t>
+                            </w:r>
+                            <w:r>
+                              <w:fldChar w:fldCharType="begin"/>
+                            </w:r>
+                            <w:r>
+                              <w:rPr>
+                                <w:lang w:val="en-US"/>
+                              </w:rPr>
+                              <w:instrText xml:space="preserve"> SEQ Figure \* ARABIC </w:instrText>
+                            </w:r>
+                            <w:r>
+                              <w:fldChar w:fldCharType="separate"/>
+                            </w:r>
+                            <w:r>
+                              <w:rPr>
+                                <w:noProof/>
+                                <w:lang w:val="en-US"/>
+                              </w:rPr>
+                              <w:t>4</w:t>
+                            </w:r>
+                            <w:r>
+                              <w:fldChar w:fldCharType="end"/>
+                            </w:r>
+                            <w:bookmarkEnd w:id="4"/>
+                            <w:r>
+                              <w:rPr>
+                                <w:lang w:val="en-US"/>
+                              </w:rPr>
+                              <w:t xml:space="preserve"> – Interface of the Data M</w:t>
+                            </w:r>
+                            <w:r>
+                              <w:rPr>
+                                <w:lang w:val="en-US"/>
+                              </w:rPr>
+                              <w:t>anager Adapter</w:t>
+                            </w:r>
+                          </w:p>
+                        </w:txbxContent>
+                      </wps:txbx>
+                      <wps:bodyPr rot="0" spcFirstLastPara="0" vertOverflow="overflow" horzOverflow="overflow" vert="horz" wrap="square" lIns="0" tIns="0" rIns="0" bIns="0" numCol="1" spcCol="0" rtlCol="0" fromWordArt="0" anchor="t" anchorCtr="0" forceAA="0" compatLnSpc="1">
+                        <a:prstTxWarp prst="textNoShape">
+                          <a:avLst/>
+                        </a:prstTxWarp>
+                        <a:spAutoFit/>
+                      </wps:bodyPr>
+                    </wps:wsp>
+                  </a:graphicData>
+                </a:graphic>
+              </wp:anchor>
+            </w:drawing>
+          </mc:Choice>
+          <mc:Fallback>
+            <w:pict>
+              <v:shapetype w14:anchorId="5CF836C0" id="_x0000_t202" coordsize="21600,21600" o:spt="202" path="m,l,21600r21600,l21600,xe">
+                <v:stroke joinstyle="miter"/>
+                <v:path gradientshapeok="t" o:connecttype="rect"/>
+              </v:shapetype>
+              <v:shape id="Text Box 7" o:spid="_x0000_s1026" type="#_x0000_t202" style="position:absolute;left:0;text-align:left;margin-left:36pt;margin-top:217.6pt;width:115.5pt;height:.05pt;z-index:251660288;visibility:visible;mso-wrap-style:square;mso-wrap-distance-left:9pt;mso-wrap-distance-top:0;mso-wrap-distance-right:9pt;mso-wrap-distance-bottom:0;mso-position-horizontal:absolute;mso-position-horizontal-relative:text;mso-position-vertical:absolute;mso-position-vertical-relative:text;v-text-anchor:top" o:gfxdata="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" stroked="f">
+                <v:textbox style="mso-fit-shape-to-text:t" inset="0,0,0,0">
+                  <w:txbxContent>
+                    <w:p>
+                      <w:pPr>
+                        <w:pStyle w:val="Caption"/>
+                        <w:rPr>
+                          <w:rFonts w:ascii="Garamond" w:hAnsi="Garamond"/>
+                          <w:noProof/>
+                          <w:sz w:val="24"/>
+                          <w:lang w:val="en-US"/>
+                        </w:rPr>
+                      </w:pPr>
+                      <w:bookmarkStart w:id="5" w:name="_Ref25859537"/>
+                      <w:r>
+                        <w:rPr>
+                          <w:lang w:val="en-US"/>
+                        </w:rPr>
+                        <w:t xml:space="preserve">Figure </w:t>
+                      </w:r>
+                      <w:r>
+                        <w:fldChar w:fldCharType="begin"/>
+                      </w:r>
+                      <w:r>
+                        <w:rPr>
+                          <w:lang w:val="en-US"/>
+                        </w:rPr>
+                        <w:instrText xml:space="preserve"> SEQ Figure \* ARABIC </w:instrText>
+                      </w:r>
+                      <w:r>
+                        <w:fldChar w:fldCharType="separate"/>
+                      </w:r>
+                      <w:r>
+                        <w:rPr>
+                          <w:noProof/>
+                          <w:lang w:val="en-US"/>
+                        </w:rPr>
+                        <w:t>4</w:t>
+                      </w:r>
+                      <w:r>
+                        <w:fldChar w:fldCharType="end"/>
+                      </w:r>
+                      <w:bookmarkEnd w:id="5"/>
+                      <w:r>
+                        <w:rPr>
+                          <w:lang w:val="en-US"/>
+                        </w:rPr>
+                        <w:t xml:space="preserve"> – Interface of the Data M</w:t>
+                      </w:r>
+                      <w:r>
+                        <w:rPr>
+                          <w:lang w:val="en-US"/>
+                        </w:rPr>
+                        <w:t>anager Adapter</w:t>
+                      </w:r>
+                    </w:p>
+                  </w:txbxContent>
+                </v:textbox>
+                <w10:wrap type="square"/>
+              </v:shape>
+            </w:pict>
+          </mc:Fallback>
+        </mc:AlternateContent>
+      </w:r>
+      <w:r>
+        <w:rPr>
+          <w:rFonts w:ascii="Garamond" w:eastAsiaTheme="minorEastAsia" w:hAnsi="Garamond"/>
+          <w:noProof/>
+          <w:sz w:val="24"/>
+          <w:lang w:val="en-GB"/>
+        </w:rPr>
+        <w:drawing>
+          <wp:anchor distT="0" distB="0" distL="114300" distR="114300" simplePos="0" relativeHeight="251658240" behindDoc="0" locked="0" layoutInCell="1" allowOverlap="1" wp14:anchorId="6F696320" wp14:editId="3EBF8146">
+            <wp:simplePos x="0" y="0"/>
+            <wp:positionH relativeFrom="column">
+              <wp:posOffset>457200</wp:posOffset>
+            </wp:positionH>
+            <wp:positionV relativeFrom="paragraph">
+              <wp:posOffset>262890</wp:posOffset>
+            </wp:positionV>
+            <wp:extent cx="1466850" cy="2443480"/>
+            <wp:effectExtent l="0" t="0" r="0" b="0"/>
+            <wp:wrapSquare wrapText="bothSides"/>
+            <wp:docPr id="4" name="Picture 4" descr="A screenshot of a cell phone&#10;&#10;Description automatically generated"/>
+            <wp:cNvGraphicFramePr>
+              <a:graphicFrameLocks xmlns:a="http://schemas.openxmlformats.org/drawingml/2006/main" noChangeAspect="1"/>
+            </wp:cNvGraphicFramePr>
+            <a:graphic xmlns:a="http://schemas.openxmlformats.org/drawingml/2006/main">
+              <a:graphicData uri="http://schemas.openxmlformats.org/drawingml/2006/picture">
+                <pic:pic xmlns:pic="http://schemas.openxmlformats.org/drawingml/2006/picture">
+                  <pic:nvPicPr>
+                    <pic:cNvPr id="4" name="DBMS.png"/>
+                    <pic:cNvPicPr/>
+                  </pic:nvPicPr>
+                  <pic:blipFill>
+                    <a:blip r:embed="rId9" cstate="print">
+                      <a:extLst>
+                        <a:ext uri="{28A0092B-C50C-407E-A947-70E740481C1C}">
+                          <a14:useLocalDpi xmlns:a14="http://schemas.microsoft.com/office/drawing/2010/main" val="0"/>
+                        </a:ext>
+                      </a:extLst>
+                    </a:blip>
+                    <a:stretch>
+                      <a:fillRect/>
+                    </a:stretch>
+                  </pic:blipFill>
+                  <pic:spPr>
+                    <a:xfrm>
+                      <a:off x="0" y="0"/>
+                      <a:ext cx="1466850" cy="2443480"/>
+                    </a:xfrm>
+                    <a:prstGeom prst="rect">
+                      <a:avLst/>
+                    </a:prstGeom>
+                  </pic:spPr>
+                </pic:pic>
+              </a:graphicData>
+            </a:graphic>
+            <wp14:sizeRelH relativeFrom="margin">
+              <wp14:pctWidth>0</wp14:pctWidth>
+            </wp14:sizeRelH>
+            <wp14:sizeRelV relativeFrom="margin">
+              <wp14:pctHeight>0</wp14:pctHeight>
+            </wp14:sizeRelV>
+          </wp:anchor>
+        </w:drawing>
+      </w:r>
+      <w:r>
+        <w:rPr>
+          <w:rFonts w:ascii="Garamond" w:eastAsiaTheme="minorEastAsia" w:hAnsi="Garamond"/>
+          <w:b/>
+          <w:bCs/>
+          <w:i/>
+          <w:iCs/>
+          <w:sz w:val="24"/>
+          <w:lang w:val="en-GB"/>
+        </w:rPr>
+        <w:t xml:space="preserve">Data Manager Adapter </w:t>
+      </w:r>
+      <w:r>
+        <w:rPr>
+          <w:rFonts w:ascii="Garamond" w:eastAsiaTheme="minorEastAsia" w:hAnsi="Garamond"/>
+          <w:sz w:val="24"/>
+          <w:lang w:val="en-GB"/>
+        </w:rPr>
+        <w:t xml:space="preserve"> similar as above this component is used as an adapter for the </w:t>
+      </w:r>
+      <w:r>
+        <w:rPr>
+          <w:rFonts w:ascii="Garamond" w:eastAsiaTheme="minorEastAsia" w:hAnsi="Garamond"/>
+          <w:i/>
+          <w:iCs/>
+          <w:sz w:val="24"/>
+          <w:lang w:val="en-GB"/>
+        </w:rPr>
+        <w:t>DBMS Provided Interface</w:t>
+      </w:r>
+      <w:r>
+        <w:rPr>
+          <w:rFonts w:ascii="Garamond" w:eastAsiaTheme="minorEastAsia" w:hAnsi="Garamond"/>
+          <w:sz w:val="24"/>
+          <w:lang w:val="en-GB"/>
+        </w:rPr>
+        <w:t xml:space="preserve">, so in this case allows us to modify only this component if some change is made to the </w:t>
+      </w:r>
+      <w:r>
+        <w:rPr>
+          <w:rFonts w:ascii="Garamond" w:eastAsiaTheme="minorEastAsia" w:hAnsi="Garamond"/>
+          <w:i/>
+          <w:iCs/>
+          <w:sz w:val="24"/>
+          <w:lang w:val="en-GB"/>
+        </w:rPr>
+        <w:t>DBMS</w:t>
+      </w:r>
+      <w:r>
+        <w:rPr>
+          <w:rFonts w:ascii="Garamond" w:eastAsiaTheme="minorEastAsia" w:hAnsi="Garamond"/>
+          <w:sz w:val="24"/>
+          <w:lang w:val="en-GB"/>
+        </w:rPr>
+        <w:t xml:space="preserve">, the interface exposed by this component are highlighted in the </w:t>
+      </w:r>
+      <w:r>
+        <w:rPr>
+          <w:rFonts w:ascii="Garamond" w:eastAsiaTheme="minorEastAsia" w:hAnsi="Garamond"/>
+          <w:sz w:val="24"/>
+          <w:lang w:val="en-GB"/>
+        </w:rPr>
+        <w:fldChar w:fldCharType="begin"/>
+      </w:r>
+      <w:r>
+        <w:rPr>
+          <w:rFonts w:ascii="Garamond" w:eastAsiaTheme="minorEastAsia" w:hAnsi="Garamond"/>
+          <w:sz w:val="24"/>
+          <w:lang w:val="en-GB"/>
+        </w:rPr>
+        <w:instrText xml:space="preserve"> REF _Ref25859537 \h </w:instrText>
+      </w:r>
+      <w:r>
+        <w:rPr>
+          <w:rFonts w:ascii="Garamond" w:eastAsiaTheme="minorEastAsia" w:hAnsi="Garamond"/>
+          <w:sz w:val="24"/>
+          <w:lang w:val="en-GB"/>
+        </w:rPr>
+      </w:r>
+      <w:r>
+        <w:rPr>
+          <w:rFonts w:ascii="Garamond" w:eastAsiaTheme="minorEastAsia" w:hAnsi="Garamond"/>
+          <w:sz w:val="24"/>
+          <w:lang w:val="en-GB"/>
+        </w:rPr>
+        <w:fldChar w:fldCharType="separate"/>
+      </w:r>
+      <w:r>
+        <w:rPr>
+          <w:lang w:val="en-US"/>
+        </w:rPr>
+        <w:t xml:space="preserve">Figure </w:t>
+      </w:r>
+      <w:r>
+        <w:rPr>
+          <w:noProof/>
+          <w:lang w:val="en-US"/>
+        </w:rPr>
+        <w:t>4</w:t>
+      </w:r>
+      <w:r>
+        <w:rPr>
+          <w:rFonts w:ascii="Garamond" w:eastAsiaTheme="minorEastAsia" w:hAnsi="Garamond"/>
+          <w:sz w:val="24"/>
+          <w:lang w:val="en-GB"/>
+        </w:rPr>
+        <w:fldChar w:fldCharType="end"/>
+      </w:r>
+      <w:r>
+        <w:rPr>
+          <w:rFonts w:ascii="Garamond" w:eastAsiaTheme="minorEastAsia" w:hAnsi="Garamond"/>
+          <w:sz w:val="24"/>
+          <w:lang w:val="en-GB"/>
+        </w:rPr>
+        <w:t xml:space="preserve">: </w:t>
+      </w:r>
+      <w:r>
+        <w:rPr>
+          <w:rFonts w:ascii="Garamond" w:eastAsiaTheme="minorEastAsia" w:hAnsi="Garamond"/>
+          <w:sz w:val="24"/>
+          <w:lang w:val="en-GB"/>
+        </w:rPr>
+        <w:t xml:space="preserve">the component needs to </w:t>
+      </w:r>
+      <w:r>
+        <w:rPr>
+          <w:rFonts w:ascii="Garamond" w:eastAsiaTheme="minorEastAsia" w:hAnsi="Garamond"/>
+          <w:sz w:val="24"/>
+          <w:lang w:val="en-GB"/>
+        </w:rPr>
+        <w:t>implement</w:t>
+      </w:r>
+      <w:r>
+        <w:rPr>
+          <w:rFonts w:ascii="Garamond" w:eastAsiaTheme="minorEastAsia" w:hAnsi="Garamond"/>
+          <w:sz w:val="24"/>
+          <w:lang w:val="en-GB"/>
+        </w:rPr>
+        <w:t xml:space="preserve"> the interface used to the </w:t>
+      </w:r>
+      <w:r>
+        <w:rPr>
+          <w:rFonts w:ascii="Garamond" w:eastAsiaTheme="minorEastAsia" w:hAnsi="Garamond"/>
+          <w:i/>
+          <w:iCs/>
+          <w:sz w:val="24"/>
+          <w:lang w:val="en-GB"/>
+        </w:rPr>
+        <w:t>User</w:t>
+      </w:r>
+      <w:r>
+        <w:rPr>
+          <w:rFonts w:ascii="Garamond" w:eastAsiaTheme="minorEastAsia" w:hAnsi="Garamond"/>
+          <w:i/>
+          <w:iCs/>
+          <w:sz w:val="24"/>
+          <w:lang w:val="en-GB"/>
+        </w:rPr>
+        <w:t xml:space="preserve"> Data Interface</w:t>
+      </w:r>
+      <w:r>
+        <w:rPr>
+          <w:rFonts w:ascii="Garamond" w:eastAsiaTheme="minorEastAsia" w:hAnsi="Garamond"/>
+          <w:sz w:val="24"/>
+          <w:lang w:val="en-GB"/>
+        </w:rPr>
+        <w:t xml:space="preserve"> that </w:t>
+      </w:r>
+      <w:r>
+        <w:rPr>
+          <w:rFonts w:ascii="Garamond" w:eastAsiaTheme="minorEastAsia" w:hAnsi="Garamond"/>
+          <w:sz w:val="24"/>
+          <w:lang w:val="en-GB"/>
+        </w:rPr>
+        <w:t xml:space="preserve">give the possibility of access the data of the user, similarly the </w:t>
+      </w:r>
+      <w:r>
+        <w:rPr>
+          <w:rFonts w:ascii="Garamond" w:eastAsiaTheme="minorEastAsia" w:hAnsi="Garamond"/>
+          <w:i/>
+          <w:iCs/>
+          <w:sz w:val="24"/>
+          <w:lang w:val="en-GB"/>
+        </w:rPr>
+        <w:t xml:space="preserve">Municipality Data Interface </w:t>
+      </w:r>
+      <w:r>
+        <w:rPr>
+          <w:rFonts w:ascii="Garamond" w:eastAsiaTheme="minorEastAsia" w:hAnsi="Garamond"/>
+          <w:sz w:val="24"/>
+          <w:lang w:val="en-GB"/>
+        </w:rPr>
+        <w:t xml:space="preserve">allows to access to the data of the municipalities, and both of them inherit from the </w:t>
+      </w:r>
+      <w:r>
+        <w:rPr>
+          <w:rFonts w:ascii="Garamond" w:eastAsiaTheme="minorEastAsia" w:hAnsi="Garamond"/>
+          <w:i/>
+          <w:iCs/>
+          <w:sz w:val="24"/>
+          <w:lang w:val="en-GB"/>
+        </w:rPr>
+        <w:t>Client Data Interface,</w:t>
+      </w:r>
+      <w:r>
+        <w:rPr>
+          <w:rFonts w:ascii="Garamond" w:eastAsiaTheme="minorEastAsia" w:hAnsi="Garamond"/>
+          <w:sz w:val="24"/>
+          <w:lang w:val="en-GB"/>
+        </w:rPr>
+        <w:t xml:space="preserve"> then the component implements also the </w:t>
+      </w:r>
+      <w:r>
+        <w:rPr>
+          <w:rFonts w:ascii="Garamond" w:eastAsiaTheme="minorEastAsia" w:hAnsi="Garamond"/>
+          <w:i/>
+          <w:iCs/>
+          <w:sz w:val="24"/>
+          <w:lang w:val="en-GB"/>
+        </w:rPr>
+        <w:t xml:space="preserve">Report Data Interface </w:t>
+      </w:r>
+      <w:r>
+        <w:rPr>
+          <w:rFonts w:ascii="Garamond" w:eastAsiaTheme="minorEastAsia" w:hAnsi="Garamond"/>
+          <w:sz w:val="24"/>
+          <w:lang w:val="en-GB"/>
+        </w:rPr>
+        <w:t xml:space="preserve">that allows to retrieve the report memorized in the system. </w:t>
+      </w:r>
+      <w:r>
+        <w:rPr>
+          <w:rFonts w:ascii="Garamond" w:eastAsiaTheme="minorEastAsia" w:hAnsi="Garamond"/>
+          <w:sz w:val="24"/>
+          <w:lang w:val="en-GB"/>
+        </w:rPr>
+        <w:br/>
+      </w:r>
+      <w:r>
+        <w:rPr>
+          <w:rFonts w:ascii="Garamond" w:eastAsiaTheme="minorEastAsia" w:hAnsi="Garamond"/>
+          <w:sz w:val="24"/>
+          <w:lang w:val="en-GB"/>
+        </w:rPr>
+        <w:br/>
+      </w:r>
+      <w:r>
+        <w:rPr>
+          <w:rFonts w:ascii="Garamond" w:eastAsiaTheme="minorEastAsia" w:hAnsi="Garamond"/>
+          <w:sz w:val="24"/>
+          <w:lang w:val="en-GB"/>
+        </w:rPr>
+        <w:br/>
+      </w:r>
+      <w:r>
+        <w:rPr>
+          <w:rFonts w:ascii="Garamond" w:eastAsiaTheme="minorEastAsia" w:hAnsi="Garamond"/>
+          <w:sz w:val="24"/>
+          <w:lang w:val="en-GB"/>
+        </w:rPr>
+        <w:br/>
+      </w:r>
+      <w:r>
+        <w:rPr>
+          <w:rFonts w:ascii="Garamond" w:eastAsiaTheme="minorEastAsia" w:hAnsi="Garamond"/>
+          <w:sz w:val="24"/>
+          <w:lang w:val="en-GB"/>
+        </w:rPr>
+        <w:br/>
+      </w:r>
+      <w:r>
+        <w:rPr>
+          <w:rFonts w:ascii="Garamond" w:eastAsiaTheme="minorEastAsia" w:hAnsi="Garamond"/>
+          <w:sz w:val="24"/>
+          <w:lang w:val="en-GB"/>
+        </w:rPr>
+        <w:lastRenderedPageBreak/>
+        <w:br/>
+      </w:r>
+      <w:bookmarkStart w:id="6" w:name="_GoBack"/>
+      <w:bookmarkEnd w:id="6"/>
+    </w:p>
+    <w:p>
+      <w:pPr>
+        <w:rPr>
+          <w:lang w:val="en-US"/>
+        </w:rPr>
+      </w:pPr>
+      <w:r>
+        <w:rPr>
+          <w:lang w:val="en-US"/>
+        </w:rPr>
         <w:t>2.F</w:t>
       </w:r>
       <w:r>
+        <w:rPr>
+          <w:lang w:val="en-US"/>
+        </w:rPr>
         <w:tab/>
-        <w:t xml:space="preserve">Component </w:t>
-      </w:r>
-      <w:proofErr w:type="spellStart"/>
-      <w:r>
-        <w:t>interfaces</w:t>
-      </w:r>
-      <w:proofErr w:type="spellEnd"/>
+        <w:t>Component interfaces</w:t>
+      </w:r>
       <w:r>
         <w:rPr>
           <w:noProof/>
@@ -4392,7 +5284,7 @@
                     <pic:cNvPicPr/>
                   </pic:nvPicPr>
                   <pic:blipFill>
-                    <a:blip r:embed="rId9" cstate="print">
+                    <a:blip r:embed="rId10" cstate="print">
                       <a:extLst>
                         <a:ext uri="{28A0092B-C50C-407E-A947-70E740481C1C}">
                           <a14:useLocalDpi xmlns:a14="http://schemas.microsoft.com/office/drawing/2010/main" val="0"/>
@@ -4528,8 +5420,6 @@
         </w:rPr>
         <w:t>, this was done to clarify that they have some methods in common and that these methods do not depend on the access type.</w:t>
       </w:r>
-      <w:bookmarkStart w:id="4" w:name="_GoBack"/>
-      <w:bookmarkEnd w:id="4"/>
     </w:p>
     <w:sectPr>
       <w:pgSz w:w="11906" w:h="16838"/>
@@ -5173,17 +6063,17 @@
     <w:lsdException w:name="Unresolved Mention" w:semiHidden="1" w:unhideWhenUsed="1"/>
     <w:lsdException w:name="Smart Link" w:semiHidden="1" w:unhideWhenUsed="1"/>
   </w:latentStyles>
-  <w:style w:type="paragraph" w:default="1" w:styleId="Normale">
+  <w:style w:type="paragraph" w:default="1" w:styleId="Normal">
     <w:name w:val="Normal"/>
     <w:qFormat/>
   </w:style>
-  <w:style w:type="character" w:default="1" w:styleId="Carpredefinitoparagrafo">
+  <w:style w:type="character" w:default="1" w:styleId="DefaultParagraphFont">
     <w:name w:val="Default Paragraph Font"/>
     <w:uiPriority w:val="1"/>
     <w:semiHidden/>
     <w:unhideWhenUsed/>
   </w:style>
-  <w:style w:type="table" w:default="1" w:styleId="Tabellanormale">
+  <w:style w:type="table" w:default="1" w:styleId="TableNormal">
     <w:name w:val="Normal Table"/>
     <w:uiPriority w:val="99"/>
     <w:semiHidden/>
@@ -5198,16 +6088,16 @@
       </w:tblCellMar>
     </w:tblPr>
   </w:style>
-  <w:style w:type="numbering" w:default="1" w:styleId="Nessunelenco">
+  <w:style w:type="numbering" w:default="1" w:styleId="NoList">
     <w:name w:val="No List"/>
     <w:uiPriority w:val="99"/>
     <w:semiHidden/>
     <w:unhideWhenUsed/>
   </w:style>
-  <w:style w:type="paragraph" w:styleId="Didascalia">
+  <w:style w:type="paragraph" w:styleId="Caption">
     <w:name w:val="caption"/>
-    <w:basedOn w:val="Normale"/>
-    <w:next w:val="Normale"/>
+    <w:basedOn w:val="Normal"/>
+    <w:next w:val="Normal"/>
     <w:uiPriority w:val="35"/>
     <w:unhideWhenUsed/>
     <w:qFormat/>
@@ -5223,10 +6113,10 @@
       <w:szCs w:val="18"/>
     </w:rPr>
   </w:style>
-  <w:style w:type="paragraph" w:styleId="Paragrafoelenco">
+  <w:style w:type="paragraph" w:styleId="ListParagraph">
     <w:name w:val="List Paragraph"/>
-    <w:basedOn w:val="Normale"/>
-    <w:link w:val="ParagrafoelencoCarattere"/>
+    <w:basedOn w:val="Normal"/>
+    <w:link w:val="ListParagraphChar"/>
     <w:uiPriority w:val="34"/>
     <w:qFormat/>
     <w:rsid w:val="00AC43F6"/>
@@ -5235,14 +6125,14 @@
       <w:contextualSpacing/>
     </w:pPr>
   </w:style>
-  <w:style w:type="character" w:customStyle="1" w:styleId="ParagrafoelencoCarattere">
-    <w:name w:val="Paragrafo elenco Carattere"/>
-    <w:basedOn w:val="Carpredefinitoparagrafo"/>
-    <w:link w:val="Paragrafoelenco"/>
+  <w:style w:type="character" w:customStyle="1" w:styleId="ListParagraphChar">
+    <w:name w:val="List Paragraph Char"/>
+    <w:basedOn w:val="DefaultParagraphFont"/>
+    <w:link w:val="ListParagraph"/>
     <w:uiPriority w:val="34"/>
     <w:rsid w:val="002066D5"/>
   </w:style>
-  <w:style w:type="paragraph" w:styleId="Nessunaspaziatura">
+  <w:style w:type="paragraph" w:styleId="NoSpacing">
     <w:name w:val="No Spacing"/>
     <w:uiPriority w:val="1"/>
     <w:qFormat/>

</xml_diff>